<commit_message>
Added checkig for y = 0, and ask user to enter new
</commit_message>
<xml_diff>
--- a/lab08/TestSuite/TS_8_2.docx
+++ b/lab08/TestSuite/TS_8_2.docx
@@ -2348,82 +2348,6 @@
               <w:t>Увести 0.0</w:t>
             </w:r>
           </w:p>
-          <w:p>
-            <w:pPr>
-              <w:pStyle w:val="ListParagraph"/>
-              <w:numPr>
-                <w:ilvl w:val="0"/>
-                <w:numId w:val="27"/>
-              </w:numPr>
-              <w:rPr>
-                <w:sz w:val="28"/>
-                <w:szCs w:val="28"/>
-              </w:rPr>
-            </w:pPr>
-            <w:r>
-              <w:rPr>
-                <w:sz w:val="28"/>
-                <w:szCs w:val="28"/>
-              </w:rPr>
-              <w:t>Увести -1.2</w:t>
-            </w:r>
-          </w:p>
-          <w:p>
-            <w:pPr>
-              <w:pStyle w:val="ListParagraph"/>
-              <w:numPr>
-                <w:ilvl w:val="0"/>
-                <w:numId w:val="27"/>
-              </w:numPr>
-              <w:rPr>
-                <w:sz w:val="28"/>
-                <w:szCs w:val="28"/>
-              </w:rPr>
-            </w:pPr>
-            <w:r>
-              <w:rPr>
-                <w:sz w:val="28"/>
-                <w:szCs w:val="28"/>
-              </w:rPr>
-              <w:t xml:space="preserve">Увести </w:t>
-            </w:r>
-            <w:r>
-              <w:rPr>
-                <w:sz w:val="28"/>
-                <w:szCs w:val="28"/>
-                <w:lang w:val="en-GB"/>
-              </w:rPr>
-              <w:t>b</w:t>
-            </w:r>
-          </w:p>
-          <w:p>
-            <w:pPr>
-              <w:pStyle w:val="ListParagraph"/>
-              <w:numPr>
-                <w:ilvl w:val="0"/>
-                <w:numId w:val="27"/>
-              </w:numPr>
-              <w:rPr>
-                <w:sz w:val="28"/>
-                <w:szCs w:val="28"/>
-              </w:rPr>
-            </w:pPr>
-            <w:r>
-              <w:rPr>
-                <w:sz w:val="28"/>
-                <w:szCs w:val="28"/>
-              </w:rPr>
-              <w:t xml:space="preserve">Увести </w:t>
-            </w:r>
-            <w:r>
-              <w:rPr>
-                <w:sz w:val="28"/>
-                <w:szCs w:val="28"/>
-                <w:lang w:val="en-GB"/>
-              </w:rPr>
-              <w:t>c</w:t>
-            </w:r>
-          </w:p>
         </w:tc>
         <w:tc>
           <w:tcPr>
@@ -2465,14 +2389,14 @@
               <w:rPr>
                 <w:sz w:val="28"/>
                 <w:szCs w:val="28"/>
-                <w:lang w:val="en-GB"/>
-              </w:rPr>
-            </w:pPr>
-            <w:r>
-              <w:rPr>
-                <w:sz w:val="28"/>
-                <w:szCs w:val="28"/>
-                <w:lang w:val="en-GB"/>
+                <w:lang w:val="ru-RU"/>
+              </w:rPr>
+            </w:pPr>
+            <w:r>
+              <w:rPr>
+                <w:sz w:val="28"/>
+                <w:szCs w:val="28"/>
+                <w:lang w:val="ru-RU"/>
               </w:rPr>
               <w:t>3.4</w:t>
             </w:r>
@@ -2512,14 +2436,14 @@
               <w:rPr>
                 <w:sz w:val="28"/>
                 <w:szCs w:val="28"/>
-                <w:lang w:val="en-GB"/>
-              </w:rPr>
-            </w:pPr>
-            <w:r>
-              <w:rPr>
-                <w:sz w:val="28"/>
-                <w:szCs w:val="28"/>
-                <w:lang w:val="en-GB"/>
+                <w:lang w:val="ru-RU"/>
+              </w:rPr>
+            </w:pPr>
+            <w:r>
+              <w:rPr>
+                <w:sz w:val="28"/>
+                <w:szCs w:val="28"/>
+                <w:lang w:val="ru-RU"/>
               </w:rPr>
               <w:t>0.0</w:t>
             </w:r>
@@ -2535,457 +2459,19 @@
               <w:rPr>
                 <w:sz w:val="28"/>
                 <w:szCs w:val="28"/>
-              </w:rPr>
-              <w:t xml:space="preserve">Будь ласка уведіть </w:t>
-            </w:r>
-            <w:r>
-              <w:rPr>
-                <w:sz w:val="28"/>
-                <w:szCs w:val="28"/>
-                <w:lang w:val="en-GB"/>
-              </w:rPr>
-              <w:t>z</w:t>
-            </w:r>
-            <w:r>
-              <w:rPr>
-                <w:sz w:val="28"/>
-                <w:szCs w:val="28"/>
-              </w:rPr>
-              <w:t>:</w:t>
-            </w:r>
-          </w:p>
-          <w:p>
-            <w:pPr>
-              <w:rPr>
-                <w:sz w:val="28"/>
-                <w:szCs w:val="28"/>
-                <w:lang w:val="en-GB"/>
-              </w:rPr>
-            </w:pPr>
-            <w:r>
-              <w:rPr>
-                <w:sz w:val="28"/>
-                <w:szCs w:val="28"/>
-                <w:lang w:val="en-GB"/>
-              </w:rPr>
-              <w:t>-1.2</w:t>
-            </w:r>
-          </w:p>
-          <w:p>
-            <w:pPr>
-              <w:rPr>
-                <w:sz w:val="28"/>
-                <w:szCs w:val="28"/>
-              </w:rPr>
-            </w:pPr>
-            <w:r>
-              <w:rPr>
-                <w:sz w:val="28"/>
-                <w:szCs w:val="28"/>
-              </w:rPr>
-              <w:t xml:space="preserve">Будь ласка уведіть </w:t>
-            </w:r>
-            <w:r>
-              <w:rPr>
-                <w:sz w:val="28"/>
-                <w:szCs w:val="28"/>
-                <w:lang w:val="en-GB"/>
-              </w:rPr>
-              <w:t>a</w:t>
-            </w:r>
-            <w:r>
-              <w:rPr>
-                <w:sz w:val="28"/>
-                <w:szCs w:val="28"/>
-              </w:rPr>
-              <w:t>:</w:t>
-            </w:r>
-          </w:p>
-          <w:p>
-            <w:pPr>
-              <w:rPr>
-                <w:sz w:val="28"/>
-                <w:szCs w:val="28"/>
-                <w:lang w:val="en-GB"/>
-              </w:rPr>
-            </w:pPr>
-            <w:r>
-              <w:rPr>
-                <w:sz w:val="28"/>
-                <w:szCs w:val="28"/>
-                <w:lang w:val="en-GB"/>
-              </w:rPr>
-              <w:t>b</w:t>
-            </w:r>
-          </w:p>
-          <w:p>
-            <w:pPr>
-              <w:rPr>
-                <w:sz w:val="28"/>
-                <w:szCs w:val="28"/>
-              </w:rPr>
-            </w:pPr>
-            <w:r>
-              <w:rPr>
-                <w:sz w:val="28"/>
-                <w:szCs w:val="28"/>
-              </w:rPr>
-              <w:t xml:space="preserve">Будь ласка уведіть </w:t>
-            </w:r>
-            <w:r>
-              <w:rPr>
-                <w:sz w:val="28"/>
-                <w:szCs w:val="28"/>
-                <w:lang w:val="en-GB"/>
-              </w:rPr>
-              <w:t>b</w:t>
-            </w:r>
-            <w:r>
-              <w:rPr>
-                <w:sz w:val="28"/>
-                <w:szCs w:val="28"/>
-              </w:rPr>
-              <w:t>:</w:t>
-            </w:r>
-          </w:p>
-          <w:p>
-            <w:pPr>
-              <w:rPr>
-                <w:sz w:val="28"/>
-                <w:szCs w:val="28"/>
-                <w:lang w:val="en-GB"/>
-              </w:rPr>
-            </w:pPr>
-            <w:r>
-              <w:rPr>
-                <w:sz w:val="28"/>
-                <w:szCs w:val="28"/>
-                <w:lang w:val="en-GB"/>
-              </w:rPr>
-              <w:t>c</w:t>
-            </w:r>
-          </w:p>
-          <w:p>
-            <w:pPr>
-              <w:rPr>
-                <w:sz w:val="28"/>
-                <w:szCs w:val="28"/>
-                <w:lang w:val="en-GB"/>
-              </w:rPr>
-            </w:pPr>
-            <w:r>
-              <w:rPr>
-                <w:sz w:val="28"/>
-                <w:szCs w:val="28"/>
-                <w:lang w:val="en-GB"/>
-              </w:rPr>
-              <w:t xml:space="preserve">a + 1 == b + 2: </w:t>
-            </w:r>
-            <w:r>
-              <w:rPr>
-                <w:sz w:val="28"/>
-                <w:szCs w:val="28"/>
-                <w:lang w:val="en-GB"/>
-              </w:rPr>
-              <w:t>false</w:t>
-            </w:r>
-          </w:p>
-          <w:p>
-            <w:pPr>
-              <w:rPr>
-                <w:sz w:val="28"/>
-                <w:szCs w:val="28"/>
-                <w:lang w:val="en-GB"/>
-              </w:rPr>
-            </w:pPr>
-            <w:r>
-              <w:rPr>
-                <w:sz w:val="28"/>
-                <w:szCs w:val="28"/>
-                <w:lang w:val="en-GB"/>
-              </w:rPr>
-              <w:t>x</w:t>
-            </w:r>
-            <w:r>
-              <w:rPr>
-                <w:sz w:val="28"/>
-                <w:szCs w:val="28"/>
-                <w:lang w:val="ru-RU"/>
-              </w:rPr>
-              <w:t xml:space="preserve"> </w:t>
-            </w:r>
-            <w:r>
-              <w:rPr>
-                <w:sz w:val="28"/>
-                <w:szCs w:val="28"/>
-              </w:rPr>
-              <w:t xml:space="preserve">у десятковій – </w:t>
-            </w:r>
-            <w:r>
-              <w:rPr>
-                <w:sz w:val="28"/>
-                <w:szCs w:val="28"/>
-                <w:lang w:val="en-GB"/>
-              </w:rPr>
-              <w:t>3</w:t>
-            </w:r>
-            <w:r>
-              <w:rPr>
-                <w:sz w:val="28"/>
-                <w:szCs w:val="28"/>
-                <w:lang w:val="en-GB"/>
-              </w:rPr>
-              <w:t>.4</w:t>
-            </w:r>
-          </w:p>
-          <w:p>
-            <w:pPr>
-              <w:rPr>
-                <w:sz w:val="28"/>
-                <w:szCs w:val="28"/>
-                <w:lang w:val="en-GB"/>
-              </w:rPr>
-            </w:pPr>
-            <w:r>
-              <w:rPr>
-                <w:sz w:val="28"/>
-                <w:szCs w:val="28"/>
-                <w:lang w:val="en-GB"/>
-              </w:rPr>
-              <w:t>x</w:t>
-            </w:r>
-            <w:r>
-              <w:rPr>
-                <w:sz w:val="28"/>
-                <w:szCs w:val="28"/>
-                <w:lang w:val="ru-RU"/>
-              </w:rPr>
-              <w:t xml:space="preserve"> </w:t>
-            </w:r>
-            <w:r>
-              <w:rPr>
-                <w:sz w:val="28"/>
-                <w:szCs w:val="28"/>
-              </w:rPr>
-              <w:t xml:space="preserve">у шістнадцятковій – </w:t>
-            </w:r>
-            <w:r>
-              <w:rPr>
-                <w:sz w:val="28"/>
-                <w:szCs w:val="28"/>
-                <w:lang w:val="en-GB"/>
-              </w:rPr>
-              <w:t>3</w:t>
-            </w:r>
-          </w:p>
-          <w:p>
-            <w:pPr>
-              <w:rPr>
-                <w:sz w:val="28"/>
-                <w:szCs w:val="28"/>
-                <w:lang w:val="en-GB"/>
-              </w:rPr>
-            </w:pPr>
-            <w:r>
-              <w:rPr>
-                <w:sz w:val="28"/>
-                <w:szCs w:val="28"/>
-                <w:lang w:val="en-GB"/>
-              </w:rPr>
-              <w:t>y</w:t>
-            </w:r>
-            <w:r>
-              <w:rPr>
-                <w:sz w:val="28"/>
-                <w:szCs w:val="28"/>
-                <w:lang w:val="ru-RU"/>
-              </w:rPr>
-              <w:t xml:space="preserve"> </w:t>
-            </w:r>
-            <w:r>
-              <w:rPr>
-                <w:sz w:val="28"/>
-                <w:szCs w:val="28"/>
-              </w:rPr>
-              <w:t xml:space="preserve">у десятковій – </w:t>
-            </w:r>
-            <w:r>
-              <w:rPr>
-                <w:sz w:val="28"/>
-                <w:szCs w:val="28"/>
-                <w:lang w:val="en-GB"/>
-              </w:rPr>
-              <w:t>0</w:t>
-            </w:r>
-            <w:r>
-              <w:rPr>
-                <w:sz w:val="28"/>
-                <w:szCs w:val="28"/>
-                <w:lang w:val="en-GB"/>
-              </w:rPr>
-              <w:t>.0</w:t>
-            </w:r>
-          </w:p>
-          <w:p>
-            <w:pPr>
-              <w:rPr>
-                <w:sz w:val="28"/>
-                <w:szCs w:val="28"/>
-                <w:lang w:val="en-GB"/>
-              </w:rPr>
-            </w:pPr>
-            <w:r>
-              <w:rPr>
-                <w:sz w:val="28"/>
-                <w:szCs w:val="28"/>
-                <w:lang w:val="en-GB"/>
-              </w:rPr>
-              <w:t>y</w:t>
-            </w:r>
-            <w:r>
-              <w:rPr>
-                <w:sz w:val="28"/>
-                <w:szCs w:val="28"/>
-                <w:lang w:val="ru-RU"/>
-              </w:rPr>
-              <w:t xml:space="preserve"> </w:t>
-            </w:r>
-            <w:r>
-              <w:rPr>
-                <w:sz w:val="28"/>
-                <w:szCs w:val="28"/>
-              </w:rPr>
-              <w:t xml:space="preserve">у шістнадцятковій – </w:t>
-            </w:r>
-            <w:r>
-              <w:rPr>
-                <w:sz w:val="28"/>
-                <w:szCs w:val="28"/>
-                <w:lang w:val="en-GB"/>
-              </w:rPr>
-              <w:t>0</w:t>
-            </w:r>
-          </w:p>
-          <w:p>
-            <w:pPr>
-              <w:rPr>
-                <w:sz w:val="28"/>
-                <w:szCs w:val="28"/>
-                <w:lang w:val="en-GB"/>
-              </w:rPr>
-            </w:pPr>
-            <w:r>
-              <w:rPr>
-                <w:sz w:val="28"/>
-                <w:szCs w:val="28"/>
-                <w:lang w:val="en-GB"/>
-              </w:rPr>
-              <w:t>z</w:t>
-            </w:r>
-            <w:r>
-              <w:rPr>
-                <w:sz w:val="28"/>
-                <w:szCs w:val="28"/>
-                <w:lang w:val="ru-RU"/>
-              </w:rPr>
-              <w:t xml:space="preserve"> </w:t>
-            </w:r>
-            <w:r>
-              <w:rPr>
-                <w:sz w:val="28"/>
-                <w:szCs w:val="28"/>
-              </w:rPr>
-              <w:t xml:space="preserve">у десятковій – </w:t>
-            </w:r>
-            <w:r>
-              <w:rPr>
-                <w:sz w:val="28"/>
-                <w:szCs w:val="28"/>
-                <w:lang w:val="en-GB"/>
-              </w:rPr>
-              <w:t>-1</w:t>
-            </w:r>
-            <w:r>
-              <w:rPr>
-                <w:sz w:val="28"/>
-                <w:szCs w:val="28"/>
-                <w:lang w:val="en-GB"/>
-              </w:rPr>
-              <w:t>.2</w:t>
-            </w:r>
-          </w:p>
-          <w:p>
-            <w:pPr>
-              <w:rPr>
-                <w:sz w:val="28"/>
-                <w:szCs w:val="28"/>
-                <w:lang w:val="en-GB"/>
-              </w:rPr>
-            </w:pPr>
-            <w:r>
-              <w:rPr>
-                <w:sz w:val="28"/>
-                <w:szCs w:val="28"/>
-                <w:lang w:val="en-GB"/>
-              </w:rPr>
-              <w:t>z</w:t>
-            </w:r>
-            <w:r>
-              <w:rPr>
-                <w:sz w:val="28"/>
-                <w:szCs w:val="28"/>
-                <w:lang w:val="ru-RU"/>
-              </w:rPr>
-              <w:t xml:space="preserve"> </w:t>
-            </w:r>
-            <w:r>
-              <w:rPr>
-                <w:sz w:val="28"/>
-                <w:szCs w:val="28"/>
-              </w:rPr>
-              <w:t xml:space="preserve">у шістнадцятковій – </w:t>
-            </w:r>
-            <w:r>
-              <w:rPr>
-                <w:sz w:val="28"/>
-                <w:szCs w:val="28"/>
-                <w:lang w:val="en-GB"/>
-              </w:rPr>
-              <w:t>ffffffff</w:t>
-            </w:r>
-          </w:p>
-          <w:p>
-            <w:pPr>
-              <w:rPr>
-                <w:sz w:val="28"/>
-                <w:szCs w:val="28"/>
-                <w:lang w:val="en-GB"/>
-              </w:rPr>
-            </w:pPr>
-            <w:r>
-              <w:rPr>
-                <w:sz w:val="28"/>
-                <w:szCs w:val="28"/>
-                <w:lang w:val="en-GB"/>
-              </w:rPr>
-              <w:t xml:space="preserve">S = </w:t>
-            </w:r>
-            <w:r>
-              <w:rPr>
-                <w:sz w:val="28"/>
-                <w:szCs w:val="28"/>
-                <w:lang w:val="en-GB"/>
-              </w:rPr>
-              <w:t>nan</w:t>
-            </w:r>
-          </w:p>
-          <w:p>
-            <w:pPr>
-              <w:rPr>
-                <w:sz w:val="28"/>
-                <w:szCs w:val="28"/>
-              </w:rPr>
-            </w:pPr>
+                <w:lang w:val="en-GB"/>
+              </w:rPr>
+              <w:t xml:space="preserve">Y </w:t>
+            </w:r>
+            <w:r>
+              <w:rPr>
+                <w:sz w:val="28"/>
+                <w:szCs w:val="28"/>
+              </w:rPr>
+              <w:t>повинно бути більше 0</w:t>
+            </w:r>
+            <w:bookmarkStart w:id="0" w:name="_GoBack"/>
+            <w:bookmarkEnd w:id="0"/>
           </w:p>
         </w:tc>
         <w:tc>
@@ -3038,7 +2524,6 @@
                 <w:szCs w:val="28"/>
                 <w:lang w:val="en-GB"/>
               </w:rPr>
-              <w:lastRenderedPageBreak/>
               <w:t>TC-05</w:t>
             </w:r>
           </w:p>
@@ -3679,6 +3164,7 @@
                 <w:szCs w:val="28"/>
                 <w:lang w:val="en-GB"/>
               </w:rPr>
+              <w:lastRenderedPageBreak/>
               <w:t>z</w:t>
             </w:r>
             <w:r>
@@ -3752,10 +3238,9 @@
                 <w:szCs w:val="28"/>
                 <w:lang w:val="en-GB"/>
               </w:rPr>
+              <w:lastRenderedPageBreak/>
               <w:t>Passed</w:t>
             </w:r>
-            <w:bookmarkStart w:id="0" w:name="_GoBack"/>
-            <w:bookmarkEnd w:id="0"/>
           </w:p>
         </w:tc>
       </w:tr>
@@ -3866,7 +3351,7 @@
               <w:sz w:val="16"/>
               <w:szCs w:val="16"/>
             </w:rPr>
-            <w:t>24.03.2021</w:t>
+            <w:t>16.05.2021</w:t>
           </w:r>
           <w:r>
             <w:rPr>
@@ -3921,7 +3406,7 @@
               <w:sz w:val="16"/>
               <w:szCs w:val="16"/>
             </w:rPr>
-            <w:t>10:39:48</w:t>
+            <w:t>8:24:44</w:t>
           </w:r>
           <w:r>
             <w:rPr>
@@ -4153,7 +3638,7 @@
               <w:sz w:val="16"/>
               <w:szCs w:val="16"/>
             </w:rPr>
-            <w:t>24.03.2021</w:t>
+            <w:t>16.05.2021</w:t>
           </w:r>
           <w:r>
             <w:rPr>
@@ -4208,7 +3693,7 @@
               <w:sz w:val="16"/>
               <w:szCs w:val="16"/>
             </w:rPr>
-            <w:t>10:39:48</w:t>
+            <w:t>8:24:44</w:t>
           </w:r>
           <w:r>
             <w:rPr>
@@ -4587,7 +4072,7 @@
                               <w:szCs w:val="20"/>
                               <w:lang w:val="en-US"/>
                             </w:rPr>
-                            <w:t>3/24/2021</w:t>
+                            <w:t>5/16/2021</w:t>
                           </w:r>
                           <w:r>
                             <w:rPr>
@@ -4750,7 +4235,7 @@
                         <w:szCs w:val="20"/>
                         <w:lang w:val="en-US"/>
                       </w:rPr>
-                      <w:t>3/24/2021</w:t>
+                      <w:t>5/16/2021</w:t>
                     </w:r>
                     <w:r>
                       <w:rPr>

</xml_diff>